<commit_message>
Added on 'Future work' in docx
</commit_message>
<xml_diff>
--- a/Objective 2_reportnotes_EB.docx
+++ b/Objective 2_reportnotes_EB.docx
@@ -247,59 +247,20 @@
     <w:p/>
     <w:p>
       <w:r>
-        <w:t xml:space="preserve">In the future, we would expand the functionality of the playlist, artist and genre recommendations </w:t>
-      </w:r>
-      <w:r>
-        <w:t xml:space="preserve">by recommending artists based on </w:t>
+        <w:t xml:space="preserve">In the future, we would expand the functionality of the playlist, artist and genre recommendations by recommending artists based on </w:t>
       </w:r>
       <w:proofErr w:type="gramStart"/>
       <w:r>
-        <w:t>genres</w:t>
-      </w:r>
-      <w:r>
-        <w:t>, and</w:t>
+        <w:t>genres, and</w:t>
       </w:r>
       <w:proofErr w:type="gramEnd"/>
       <w:r>
-        <w:t xml:space="preserve"> allowing the user to</w:t>
-      </w:r>
-      <w:r>
-        <w:t xml:space="preserve"> personally</w:t>
-      </w:r>
-      <w:r>
-        <w:t xml:space="preserve"> select what kind of recommendation</w:t>
-      </w:r>
-      <w:r>
-        <w:t>s</w:t>
-      </w:r>
-      <w:r>
-        <w:t xml:space="preserve"> they would like. </w:t>
-      </w:r>
-    </w:p>
-    <w:p>
-      <w:r>
-        <w:t xml:space="preserve">Once we </w:t>
-      </w:r>
-      <w:r>
-        <w:t>were able to give</w:t>
-      </w:r>
-      <w:r>
-        <w:t xml:space="preserve"> artist recommendations, we could then return a playlist of a handful of songs by those artists, so that the user would only have to input a single genre or artist and would receive a specially</w:t>
-      </w:r>
-      <w:r>
-        <w:t xml:space="preserve"> </w:t>
-      </w:r>
-      <w:r>
-        <w:t xml:space="preserve">curated playlist. </w:t>
-      </w:r>
-      <w:r>
-        <w:t>Th</w:t>
-      </w:r>
-      <w:r>
-        <w:t>is</w:t>
-      </w:r>
-      <w:r>
-        <w:t xml:space="preserve"> would be done by matching up the indexes of the </w:t>
+        <w:t xml:space="preserve"> allowing the user to personally select what kind of recommendations they would like. </w:t>
+      </w:r>
+    </w:p>
+    <w:p>
+      <w:r>
+        <w:t xml:space="preserve">Once we were able to give artist recommendations, we could then return a playlist of a handful of songs by those artists, so that the user would only have to input a single genre or artist and would receive a specially curated playlist. This would be done by matching up the indexes of the </w:t>
       </w:r>
       <w:proofErr w:type="spellStart"/>
       <w:r>
@@ -307,27 +268,13 @@
       </w:r>
       <w:proofErr w:type="spellEnd"/>
       <w:r>
-        <w:t xml:space="preserve"> in which the genre or artist appears and then retrieving songs with the same index</w:t>
-      </w:r>
-      <w:r>
-        <w:t>es</w:t>
-      </w:r>
-      <w:r>
-        <w:t xml:space="preserve">. </w:t>
-      </w:r>
-      <w:r>
-        <w:t>Alternatively, we would allow multiple inputs of genres or artists as a list so that the user could receive a recommendation</w:t>
-      </w:r>
-      <w:r>
-        <w:t xml:space="preserve"> which is</w:t>
-      </w:r>
-      <w:r>
-        <w:t xml:space="preserve"> even more specific to their tastes.</w:t>
-      </w:r>
-      <w:r>
-        <w:t xml:space="preserve"> This would be achieved by retrieving multiple sets of recommendations (as performed individually in objective 2) and prioritising those which are duplicates. </w:t>
-      </w:r>
-    </w:p>
+        <w:t xml:space="preserve"> in which the genre or artist appears and then retrieving songs with the same indexes. Alternatively, we would allow multiple inputs of genres or artists as a list so that the user could receive a recommendation which is even more specific to their tastes. This would be achieved by retrieving multiple sets of recommendations (as performed individually in objective 2) and prioritising those which are duplicates.</w:t>
+      </w:r>
+      <w:r>
+        <w:t xml:space="preserve"> We would also like to extend the usability to enhance user experience. We would do this by adding more interactive elements (such as clickable buttons and drop-down lists), making the design more aesthetic with colourful graphics relating to the user’s musical taste, and making the input handling even more robust to errors.</w:t>
+      </w:r>
+    </w:p>
+    <w:p/>
     <w:p/>
     <w:p>
       <w:r>

</xml_diff>

<commit_message>
Updated 'Acheivements' and 'Future work' ONLY docx
</commit_message>
<xml_diff>
--- a/Objective 2_reportnotes_EB.docx
+++ b/Objective 2_reportnotes_EB.docx
@@ -200,6 +200,12 @@
     <w:p/>
     <w:p>
       <w:r>
+        <w:t>Achievements:</w:t>
+      </w:r>
+    </w:p>
+    <w:p/>
+    <w:p>
+      <w:r>
         <w:t xml:space="preserve">As we had anticipated, we were able to successfully return a </w:t>
       </w:r>
       <w:r>
@@ -226,6 +232,11 @@
         <w:t xml:space="preserve">(even if they were perhaps not the most similar genres). </w:t>
       </w:r>
       <w:r>
+        <w:t xml:space="preserve">We were able to display a visual comparison of the similarity of these genres in terms of the user’s chosen metric. </w:t>
+      </w:r>
+    </w:p>
+    <w:p>
+      <w:r>
         <w:t xml:space="preserve">We also successfully retrieved a set of genres </w:t>
       </w:r>
       <w:r>
@@ -233,6 +244,20 @@
       </w:r>
       <w:r>
         <w:t xml:space="preserve"> a user’s favourite artist. </w:t>
+      </w:r>
+      <w:r>
+        <w:t>Finally, we added additional functionality to check the validity of user input and make it more error-proof (for example, by restricting the type and magnitude of the user input</w:t>
+      </w:r>
+      <w:proofErr w:type="gramStart"/>
+      <w:r>
+        <w:t>), and</w:t>
+      </w:r>
+      <w:proofErr w:type="gramEnd"/>
+      <w:r>
+        <w:t xml:space="preserve"> made the output layout more aesthetically pleasing </w:t>
+      </w:r>
+      <w:r>
+        <w:t>to enhance user experience.</w:t>
       </w:r>
     </w:p>
     <w:p/>

</xml_diff>